<commit_message>
added information about content-type etc
</commit_message>
<xml_diff>
--- a/documentation/DataManager/Arrowhead Proxy Service G4.0 IDD.docx
+++ b/documentation/DataManager/Arrowhead Proxy Service G4.0 IDD.docx
@@ -1067,6 +1067,31 @@
       <w:r>
         <w:t>. The response to a Store/ Retrieve request is a simple HTTP/CoAP status code (Created/Ok – request was success, No Content – request had no effect).</w:t>
       </w:r>
+      <w:r>
+        <w:t xml:space="preserve"> For the Push function, the content-type must be set to ‘application/</w:t>
+      </w:r>
+      <w:proofErr w:type="spellStart"/>
+      <w:r>
+        <w:t>senml+json</w:t>
+      </w:r>
+      <w:proofErr w:type="spellEnd"/>
+      <w:r>
+        <w:t>’.</w:t>
+      </w:r>
+      <w:r>
+        <w:t xml:space="preserve"> For Fetch, the response content-type is ‘</w:t>
+      </w:r>
+      <w:r>
+        <w:t>application/json</w:t>
+      </w:r>
+      <w:r>
+        <w:t>’</w:t>
+      </w:r>
+      <w:bookmarkStart w:id="3" w:name="_GoBack"/>
+      <w:bookmarkEnd w:id="3"/>
+      <w:r>
+        <w:t>.</w:t>
+      </w:r>
     </w:p>
     <w:p>
       <w:pPr>
@@ -1711,8 +1736,8 @@
       <w:pPr>
         <w:pStyle w:val="BodyText"/>
       </w:pPr>
-      <w:bookmarkStart w:id="3" w:name="_Toc354828814"/>
-      <w:bookmarkStart w:id="4" w:name="_Toc377455184"/>
+      <w:bookmarkStart w:id="4" w:name="_Toc354828814"/>
+      <w:bookmarkStart w:id="5" w:name="_Toc377455184"/>
     </w:p>
     <w:p>
       <w:pPr>
@@ -1891,8 +1916,6 @@
       <w:r>
         <w:t>c</w:t>
       </w:r>
-      <w:bookmarkStart w:id="5" w:name="_GoBack"/>
-      <w:bookmarkEnd w:id="5"/>
       <w:r>
         <w:t>eption</w:t>
       </w:r>
@@ -1927,8 +1950,8 @@
         </w:rPr>
         <w:t>Revision history</w:t>
       </w:r>
-      <w:bookmarkEnd w:id="3"/>
       <w:bookmarkEnd w:id="4"/>
+      <w:bookmarkEnd w:id="5"/>
     </w:p>
     <w:p>
       <w:pPr>
@@ -3163,7 +3186,7 @@
                   </a:prstGeom>
                   <a:extLst>
                     <a:ext uri="{FAA26D3D-D897-4be2-8F04-BA451C77F1D7}">
-                      <ma14:placeholderFlag xmlns="" xmlns:mo="http://schemas.microsoft.com/office/mac/office/2008/main" xmlns:mv="urn:schemas-microsoft-com:mac:vml" xmlns:o="urn:schemas-microsoft-com:office:office" xmlns:v="urn:schemas-microsoft-com:vml" xmlns:w10="urn:schemas-microsoft-com:office:word" xmlns:w="http://schemas.openxmlformats.org/wordprocessingml/2006/main" xmlns:ma14="http://schemas.microsoft.com/office/mac/drawingml/2011/main" xmlns:ve="http://schemas.openxmlformats.org/markup-compatibility/2006"/>
+                      <ma14:placeholderFlag xmlns:ve="http://schemas.openxmlformats.org/markup-compatibility/2006" xmlns:ma14="http://schemas.microsoft.com/office/mac/drawingml/2011/main" xmlns:w="http://schemas.openxmlformats.org/wordprocessingml/2006/main" xmlns:w10="urn:schemas-microsoft-com:office:word" xmlns:v="urn:schemas-microsoft-com:vml" xmlns:o="urn:schemas-microsoft-com:office:office" xmlns:mv="urn:schemas-microsoft-com:mac:vml" xmlns:mo="http://schemas.microsoft.com/office/mac/office/2008/main" xmlns=""/>
                     </a:ext>
                   </a:extLst>
                 </pic:spPr>
@@ -4134,7 +4157,7 @@
               <w:sz w:val="18"/>
               <w:szCs w:val="18"/>
             </w:rPr>
-            <w:t>2019-03-20</w:t>
+            <w:t>2019-03-28</w:t>
           </w:r>
           <w:r>
             <w:rPr>
@@ -4855,7 +4878,7 @@
               <w:sz w:val="18"/>
               <w:szCs w:val="18"/>
             </w:rPr>
-            <w:t>2019-03-20</w:t>
+            <w:t>2019-03-28</w:t>
           </w:r>
           <w:r>
             <w:rPr>
@@ -7008,21 +7031,22 @@
     <w:charset w:val="00"/>
     <w:family w:val="roman"/>
     <w:pitch w:val="variable"/>
-    <w:sig w:usb0="E0002AFF" w:usb1="C0007841" w:usb2="00000009" w:usb3="00000000" w:csb0="000001FF" w:csb1="00000000"/>
+    <w:sig w:usb0="20002A87" w:usb1="80000000" w:usb2="00000008" w:usb3="00000000" w:csb0="000001FF" w:csb1="00000000"/>
   </w:font>
   <w:font w:name="Cambria">
+    <w:altName w:val="Cambria"/>
     <w:panose1 w:val="02040503050406030204"/>
     <w:charset w:val="00"/>
     <w:family w:val="roman"/>
     <w:pitch w:val="variable"/>
-    <w:sig w:usb0="E00002FF" w:usb1="400004FF" w:usb2="00000000" w:usb3="00000000" w:csb0="0000019F" w:csb1="00000000"/>
+    <w:sig w:usb0="A00002EF" w:usb1="4000004B" w:usb2="00000000" w:usb3="00000000" w:csb0="0000009F" w:csb1="00000000"/>
   </w:font>
   <w:font w:name="Calibri">
     <w:panose1 w:val="020F0502020204030204"/>
     <w:charset w:val="00"/>
     <w:family w:val="swiss"/>
     <w:pitch w:val="variable"/>
-    <w:sig w:usb0="E0002AFF" w:usb1="C000ACFF" w:usb2="00000009" w:usb3="00000000" w:csb0="000001FF" w:csb1="00000000"/>
+    <w:sig w:usb0="A00002EF" w:usb1="4000207B" w:usb2="00000000" w:usb3="00000000" w:csb0="0000009F" w:csb1="00000000"/>
   </w:font>
   <w:font w:name="MS PGothic">
     <w:panose1 w:val="020B0600070205080204"/>
@@ -7092,6 +7116,7 @@
     <w:rsidRoot w:val="004D1834"/>
     <w:rsid w:val="00037729"/>
     <w:rsid w:val="00103642"/>
+    <w:rsid w:val="00302989"/>
     <w:rsid w:val="0046149F"/>
     <w:rsid w:val="004D1834"/>
     <w:rsid w:val="007E62FB"/>
@@ -7923,7 +7948,7 @@
 </file>
 
 <file path=customXml/itemProps1.xml><?xml version="1.0" encoding="utf-8"?>
-<ds:datastoreItem xmlns:ds="http://schemas.openxmlformats.org/officeDocument/2006/customXml" ds:itemID="{CF17E9D5-638D-724D-B0BD-A4952421F42E}">
+<ds:datastoreItem xmlns:ds="http://schemas.openxmlformats.org/officeDocument/2006/customXml" ds:itemID="{28906A13-32C7-7843-BC8F-478FA4022D08}">
   <ds:schemaRefs>
     <ds:schemaRef ds:uri="http://schemas.openxmlformats.org/officeDocument/2006/bibliography"/>
   </ds:schemaRefs>

</xml_diff>